<commit_message>
Changes made at meeting
</commit_message>
<xml_diff>
--- a/MathDB_Description.docx
+++ b/MathDB_Description.docx
@@ -433,8 +433,6 @@
       <w:r>
         <w:t xml:space="preserve">Once a student has completed a practice question immediate feedback will be given on how they performed. Student can revisit this specific question to review the feedback given at any time through their account. </w:t>
       </w:r>
-      <w:bookmarkStart w:id="0" w:name="_GoBack"/>
-      <w:bookmarkEnd w:id="0"/>
     </w:p>
     <w:p>
       <w:pPr>
@@ -503,7 +501,18 @@
         <w:t>.</w:t>
       </w:r>
       <w:r>
-        <w:t xml:space="preserve"> (what will these be used for?)</w:t>
+        <w:t xml:space="preserve"> </w:t>
+      </w:r>
+      <w:r>
+        <w:t xml:space="preserve">These will </w:t>
+      </w:r>
+      <w:proofErr w:type="gramStart"/>
+      <w:r>
+        <w:t>helps</w:t>
+      </w:r>
+      <w:proofErr w:type="gramEnd"/>
+      <w:r>
+        <w:t xml:space="preserve"> for information on what questions students are having issues with. </w:t>
       </w:r>
     </w:p>
     <w:p>
@@ -1049,6 +1058,21 @@
       <w:r>
         <w:t>A student can access the database at any time</w:t>
       </w:r>
+    </w:p>
+    <w:p>
+      <w:pPr>
+        <w:pStyle w:val="ListParagraph"/>
+        <w:numPr>
+          <w:ilvl w:val="0"/>
+          <w:numId w:val="1"/>
+        </w:numPr>
+        <w:jc w:val="both"/>
+      </w:pPr>
+      <w:r>
+        <w:t>Information gathered does not need to always include information about the specific student</w:t>
+      </w:r>
+      <w:bookmarkStart w:id="0" w:name="_GoBack"/>
+      <w:bookmarkEnd w:id="0"/>
     </w:p>
     <w:p>
       <w:pPr>

</xml_diff>